<commit_message>
Updated Template for Assessments
</commit_message>
<xml_diff>
--- a/Assessment/Templates/(Template) Answer to PP - Course Title - v1.docx
+++ b/Assessment/Templates/(Template) Answer to PP - Course Title - v1.docx
@@ -28,25 +28,7 @@
           <w:sz w:val="36"/>
           <w:szCs w:val="36"/>
         </w:rPr>
-        <w:t>{{</w:t>
-      </w:r>
-      <w:proofErr w:type="spellStart"/>
-      <w:r>
-        <w:rPr>
-          <w:b/>
-          <w:sz w:val="36"/>
-          <w:szCs w:val="36"/>
-        </w:rPr>
-        <w:t>course_title</w:t>
-      </w:r>
-      <w:proofErr w:type="spellEnd"/>
-      <w:r>
-        <w:rPr>
-          <w:b/>
-          <w:sz w:val="36"/>
-          <w:szCs w:val="36"/>
-        </w:rPr>
-        <w:t>}}</w:t>
+        <w:t>{{course_title}}</w:t>
       </w:r>
     </w:p>
     <w:p>
@@ -199,7 +181,7 @@
           <w:sz w:val="24"/>
           <w:szCs w:val="24"/>
         </w:rPr>
-        <w:t xml:space="preserve">{%- </w:t>
+        <w:t xml:space="preserve">{% </w:t>
       </w:r>
       <w:r>
         <w:rPr>
@@ -234,7 +216,6 @@
         </w:rPr>
         <w:t>Task {{</w:t>
       </w:r>
-      <w:proofErr w:type="spellStart"/>
       <w:r>
         <w:rPr>
           <w:b/>
@@ -243,7 +224,6 @@
         </w:rPr>
         <w:t>loop.index</w:t>
       </w:r>
-      <w:proofErr w:type="spellEnd"/>
       <w:r>
         <w:rPr>
           <w:b/>
@@ -266,38 +246,14 @@
           <w:sz w:val="24"/>
           <w:szCs w:val="24"/>
         </w:rPr>
-        <w:t>{{</w:t>
-      </w:r>
-      <w:proofErr w:type="spellStart"/>
-      <w:r>
-        <w:rPr>
-          <w:sz w:val="24"/>
-          <w:szCs w:val="24"/>
-        </w:rPr>
-        <w:t>question.question_statement</w:t>
-      </w:r>
-      <w:proofErr w:type="spellEnd"/>
-      <w:r>
-        <w:rPr>
-          <w:sz w:val="24"/>
-          <w:szCs w:val="24"/>
-        </w:rPr>
-        <w:t>}</w:t>
-      </w:r>
-      <w:r>
-        <w:rPr>
-          <w:sz w:val="24"/>
-          <w:szCs w:val="24"/>
-        </w:rPr>
-        <w:t>} ({{</w:t>
-      </w:r>
-      <w:proofErr w:type="spellStart"/>
-      <w:r>
-        <w:rPr>
-          <w:sz w:val="24"/>
-          <w:szCs w:val="24"/>
-        </w:rPr>
-        <w:t>question.abil</w:t>
+        <w:t>{{question.question_statement}</w:t>
+      </w:r>
+      <w:r>
+        <w:rPr>
+          <w:sz w:val="24"/>
+          <w:szCs w:val="24"/>
+        </w:rPr>
+        <w:t>} ({{question.abil</w:t>
       </w:r>
       <w:r>
         <w:rPr>
@@ -320,7 +276,6 @@
         </w:rPr>
         <w:t>id</w:t>
       </w:r>
-      <w:proofErr w:type="spellEnd"/>
       <w:r>
         <w:rPr>
           <w:sz w:val="24"/>
@@ -400,23 +355,7 @@
                 <w:sz w:val="24"/>
                 <w:szCs w:val="24"/>
               </w:rPr>
-              <w:t>{{</w:t>
-            </w:r>
-            <w:proofErr w:type="spellStart"/>
-            <w:r>
-              <w:rPr>
-                <w:sz w:val="24"/>
-                <w:szCs w:val="24"/>
-              </w:rPr>
-              <w:t>question.answer</w:t>
-            </w:r>
-            <w:proofErr w:type="spellEnd"/>
-            <w:r>
-              <w:rPr>
-                <w:sz w:val="24"/>
-                <w:szCs w:val="24"/>
-              </w:rPr>
-              <w:t>}}</w:t>
+              <w:t>{{question.answer}}</w:t>
             </w:r>
           </w:p>
           <w:p>
@@ -481,25 +420,7 @@
           <w:sz w:val="24"/>
           <w:szCs w:val="24"/>
         </w:rPr>
-        <w:t xml:space="preserve">% </w:t>
-      </w:r>
-      <w:proofErr w:type="spellStart"/>
-      <w:r>
-        <w:rPr>
-          <w:bCs/>
-          <w:sz w:val="24"/>
-          <w:szCs w:val="24"/>
-        </w:rPr>
-        <w:t>endfor</w:t>
-      </w:r>
-      <w:proofErr w:type="spellEnd"/>
-      <w:r>
-        <w:rPr>
-          <w:bCs/>
-          <w:sz w:val="24"/>
-          <w:szCs w:val="24"/>
-        </w:rPr>
-        <w:t xml:space="preserve"> %</w:t>
+        <w:t>% endfor %</w:t>
       </w:r>
       <w:r>
         <w:rPr>
@@ -1035,6 +956,7 @@
   <w:style w:type="character" w:default="1" w:styleId="DefaultParagraphFont">
     <w:name w:val="Default Paragraph Font"/>
     <w:uiPriority w:val="1"/>
+    <w:semiHidden/>
     <w:unhideWhenUsed/>
   </w:style>
   <w:style w:type="table" w:default="1" w:styleId="TableNormal">

</xml_diff>